<commit_message>
Added new samples from the AACT DB filtered for non-drug, biological and dietary supplement.
</commit_message>
<xml_diff>
--- a/data/data_for_prodigy/Using Prodigy for Named Entity Annotation.docx
+++ b/data/data_for_prodigy/Using Prodigy for Named Entity Annotation.docx
@@ -560,27 +560,7 @@
           <w:szCs w:val="28"/>
           <w:lang w:val="en-GB"/>
         </w:rPr>
-        <w:t xml:space="preserve">the name of the local prodigy model used to identify the project, </w:t>
-      </w:r>
-      <w:proofErr w:type="gramStart"/>
-      <w:r>
-        <w:rPr>
-          <w:rFonts w:cstheme="minorHAnsi"/>
-          <w:sz w:val="28"/>
-          <w:szCs w:val="28"/>
-          <w:lang w:val="en-GB"/>
-        </w:rPr>
-        <w:t>e.g.</w:t>
-      </w:r>
-      <w:proofErr w:type="gramEnd"/>
-      <w:r>
-        <w:rPr>
-          <w:rFonts w:cstheme="minorHAnsi"/>
-          <w:sz w:val="28"/>
-          <w:szCs w:val="28"/>
-          <w:lang w:val="en-GB"/>
-        </w:rPr>
-        <w:t xml:space="preserve"> </w:t>
+        <w:t xml:space="preserve">the name of the local prodigy model used to identify the project, e.g. </w:t>
       </w:r>
       <w:proofErr w:type="spellStart"/>
       <w:r>
@@ -799,7 +779,25 @@
           <w:szCs w:val="22"/>
           <w:lang w:val="en-GB"/>
         </w:rPr>
-        <w:t xml:space="preserve"> --label SYSTEMATIC,TRIVIAL,VACCINE,IDENTIFIER,FORMULA,ABBREV,FAMILY,MULTIPLE,BEHAVIOURAL,SURGERY,DIET,RADIOTHERAPY,REHABILITATION,I-OTHER,DISEASE</w:t>
+        <w:t xml:space="preserve"> --label </w:t>
+      </w:r>
+      <w:r>
+        <w:rPr>
+          <w:rFonts w:ascii="Menlo" w:hAnsi="Menlo" w:cs="Menlo"/>
+          <w:sz w:val="22"/>
+          <w:szCs w:val="22"/>
+          <w:lang w:val="en-GB"/>
+        </w:rPr>
+        <w:t>DRUG</w:t>
+      </w:r>
+      <w:r>
+        <w:rPr>
+          <w:rFonts w:ascii="Menlo" w:hAnsi="Menlo" w:cs="Menlo"/>
+          <w:sz w:val="22"/>
+          <w:szCs w:val="22"/>
+          <w:lang w:val="en-GB"/>
+        </w:rPr>
+        <w:t>,BEHAVIOURAL,SURGERY,DIET,RADIOTHERAPY,REHABILITATION,I-OTHER,DISEASE</w:t>
       </w:r>
     </w:p>
     <w:p>

</xml_diff>